<commit_message>
ios version final. for Vaso.
</commit_message>
<xml_diff>
--- a/app to do things.docx
+++ b/app to do things.docx
@@ -4,7 +4,51 @@
   <w:body>
     <w:p/>
     <w:p/>
-    <w:p/>
+    <w:p>
+      <w:r>
+        <w:t>Ad pause</w:t>
+      </w:r>
+    </w:p>
+    <w:p/>
+    <w:p>
+      <w:r>
+        <w:drawing>
+          <wp:inline distT="0" distB="0" distL="0" distR="0" wp14:anchorId="3E6E5048" wp14:editId="040EC576">
+            <wp:extent cx="5943600" cy="3169285"/>
+            <wp:effectExtent l="0" t="0" r="0" b="0"/>
+            <wp:docPr id="452382139" name="Picture 1"/>
+            <wp:cNvGraphicFramePr>
+              <a:graphicFrameLocks xmlns:a="http://schemas.openxmlformats.org/drawingml/2006/main" noChangeAspect="1"/>
+            </wp:cNvGraphicFramePr>
+            <a:graphic xmlns:a="http://schemas.openxmlformats.org/drawingml/2006/main">
+              <a:graphicData uri="http://schemas.openxmlformats.org/drawingml/2006/picture">
+                <pic:pic xmlns:pic="http://schemas.openxmlformats.org/drawingml/2006/picture">
+                  <pic:nvPicPr>
+                    <pic:cNvPr id="452382139" name=""/>
+                    <pic:cNvPicPr/>
+                  </pic:nvPicPr>
+                  <pic:blipFill>
+                    <a:blip r:embed="rId4"/>
+                    <a:stretch>
+                      <a:fillRect/>
+                    </a:stretch>
+                  </pic:blipFill>
+                  <pic:spPr>
+                    <a:xfrm>
+                      <a:off x="0" y="0"/>
+                      <a:ext cx="5943600" cy="3169285"/>
+                    </a:xfrm>
+                    <a:prstGeom prst="rect">
+                      <a:avLst/>
+                    </a:prstGeom>
+                  </pic:spPr>
+                </pic:pic>
+              </a:graphicData>
+            </a:graphic>
+          </wp:inline>
+        </w:drawing>
+      </w:r>
+    </w:p>
     <w:p/>
     <w:p/>
     <w:p/>
@@ -13,6 +57,7 @@
         <w:rPr>
           <w:noProof/>
         </w:rPr>
+        <w:lastRenderedPageBreak/>
         <w:drawing>
           <wp:inline distT="0" distB="0" distL="0" distR="0" wp14:anchorId="6A882747" wp14:editId="0B709324">
             <wp:extent cx="5943600" cy="3343275"/>
@@ -29,7 +74,7 @@
                     <pic:cNvPicPr/>
                   </pic:nvPicPr>
                   <pic:blipFill>
-                    <a:blip r:embed="rId4"/>
+                    <a:blip r:embed="rId5"/>
                     <a:stretch>
                       <a:fillRect/>
                     </a:stretch>
@@ -73,7 +118,7 @@
                     <pic:cNvPicPr/>
                   </pic:nvPicPr>
                   <pic:blipFill>
-                    <a:blip r:embed="rId5"/>
+                    <a:blip r:embed="rId6"/>
                     <a:stretch>
                       <a:fillRect/>
                     </a:stretch>
@@ -149,7 +194,6 @@
           <w:highlight w:val="yellow"/>
           <w:lang w:val="pt-PT"/>
         </w:rPr>
-        <w:lastRenderedPageBreak/>
         <w:t>minus</w:t>
       </w:r>
     </w:p>
@@ -194,7 +238,7 @@
       <w:r>
         <w:t xml:space="preserve">feature graphic link: </w:t>
       </w:r>
-      <w:hyperlink r:id="rId6" w:history="1">
+      <w:hyperlink r:id="rId7" w:history="1">
         <w:r>
           <w:rPr>
             <w:rStyle w:val="Hyperlink"/>
@@ -294,7 +338,14 @@
     <w:p/>
     <w:p/>
     <w:p/>
-    <w:p/>
+    <w:p>
+      <w:r>
+        <w:rPr>
+          <w:highlight w:val="yellow"/>
+        </w:rPr>
+        <w:t>Micrograms to Milligrams</w:t>
+      </w:r>
+    </w:p>
     <w:p/>
     <w:p/>
     <w:p>
@@ -379,7 +430,168 @@
         <w:rPr>
           <w:color w:val="FF0000"/>
         </w:rPr>
+        <w:t>Interstitial IDs</w:t>
+      </w:r>
+    </w:p>
+    <w:p/>
+    <w:p>
+      <w:r>
+        <w:t>Android:</w:t>
+      </w:r>
+      <w:r>
+        <w:t xml:space="preserve"> </w:t>
+      </w:r>
+      <w:r>
+        <w:t>ca-app-pub-8204427937072562/9726050469</w:t>
+      </w:r>
+    </w:p>
+    <w:p>
+      <w:r>
+        <w:t>IOS:</w:t>
+      </w:r>
+      <w:r>
+        <w:t xml:space="preserve"> </w:t>
+      </w:r>
+      <w:r>
+        <w:t>ca-app-pub-8204427937072562/4411736928</w:t>
+      </w:r>
+    </w:p>
+    <w:p/>
+    <w:p/>
+    <w:p>
+      <w:pPr>
+        <w:rPr>
+          <w:color w:val="FF0000"/>
+        </w:rPr>
+      </w:pPr>
+      <w:r>
+        <w:rPr>
+          <w:color w:val="FF0000"/>
+        </w:rPr>
         <w:lastRenderedPageBreak/>
+        <w:t>Banner IDs:</w:t>
+      </w:r>
+    </w:p>
+    <w:p/>
+    <w:p>
+      <w:r>
+        <w:t>Android:</w:t>
+      </w:r>
+      <w:r>
+        <w:t xml:space="preserve"> </w:t>
+      </w:r>
+      <w:r>
+        <w:t>ca-app-pub-8204427937072562/9325723076</w:t>
+      </w:r>
+    </w:p>
+    <w:p>
+      <w:r>
+        <w:t>IOS:</w:t>
+      </w:r>
+      <w:r>
+        <w:t xml:space="preserve"> </w:t>
+      </w:r>
+      <w:r>
+        <w:t>ca-app-pub-8204427937072562/4822800464</w:t>
+      </w:r>
+    </w:p>
+    <w:p/>
+    <w:p/>
+    <w:p/>
+    <w:p/>
+    <w:p>
+      <w:r>
+        <w:rPr>
+          <w:highlight w:val="yellow"/>
+        </w:rPr>
+        <w:t>Gallons to Liters</w:t>
+      </w:r>
+    </w:p>
+    <w:p/>
+    <w:p>
+      <w:pPr>
+        <w:rPr>
+          <w:b/>
+          <w:bCs/>
+        </w:rPr>
+      </w:pPr>
+      <w:r>
+        <w:rPr>
+          <w:b/>
+          <w:bCs/>
+        </w:rPr>
+        <w:t>App id</w:t>
+      </w:r>
+    </w:p>
+    <w:p/>
+    <w:p>
+      <w:r>
+        <w:t xml:space="preserve">Android: </w:t>
+      </w:r>
+      <w:r>
+        <w:t>ca-app-pub-8204427937072562~2114421233</w:t>
+      </w:r>
+    </w:p>
+    <w:p>
+      <w:r>
+        <w:t xml:space="preserve">IOS: </w:t>
+      </w:r>
+      <w:r>
+        <w:t>ca-app-pub-8204427937072562~3976838257</w:t>
+      </w:r>
+    </w:p>
+    <w:p/>
+    <w:p>
+      <w:pPr>
+        <w:rPr>
+          <w:b/>
+          <w:bCs/>
+        </w:rPr>
+      </w:pPr>
+      <w:r>
+        <w:rPr>
+          <w:b/>
+          <w:bCs/>
+        </w:rPr>
+        <w:t>App Open IDs</w:t>
+      </w:r>
+    </w:p>
+    <w:p/>
+    <w:p>
+      <w:r>
+        <w:t>Android:</w:t>
+      </w:r>
+      <w:r>
+        <w:t xml:space="preserve"> </w:t>
+      </w:r>
+      <w:r>
+        <w:t>ca-app-pub-8204427937072562/7616700362</w:t>
+      </w:r>
+    </w:p>
+    <w:p>
+      <w:r>
+        <w:t>IOS:</w:t>
+      </w:r>
+      <w:r>
+        <w:t xml:space="preserve"> </w:t>
+      </w:r>
+      <w:r>
+        <w:t>ca-app-pub-8204427937072562/5746544484</w:t>
+      </w:r>
+    </w:p>
+    <w:p/>
+    <w:p>
+      <w:pPr>
+        <w:rPr>
+          <w:b/>
+          <w:bCs/>
+        </w:rPr>
+      </w:pPr>
+      <w:r>
+        <w:rPr>
+          <w:b/>
+          <w:bCs/>
+        </w:rPr>
         <w:t>Interstitial IDs</w:t>
       </w:r>
     </w:p>
@@ -392,7 +604,7 @@
         <w:t xml:space="preserve"> </w:t>
       </w:r>
       <w:r>
-        <w:t>ca-app-pub-8204427937072562/9726050469</w:t>
+        <w:t>ca-app-pub-8204427937072562/5652882000</w:t>
       </w:r>
     </w:p>
     <w:p>
@@ -403,7 +615,7 @@
         <w:t xml:space="preserve"> </w:t>
       </w:r>
       <w:r>
-        <w:t>ca-app-pub-8204427937072562/4411736928</w:t>
+        <w:t>ca-app-pub-8204427937072562/2525748105</w:t>
       </w:r>
     </w:p>
     <w:p/>
@@ -411,12 +623,14 @@
     <w:p>
       <w:pPr>
         <w:rPr>
-          <w:color w:val="FF0000"/>
+          <w:b/>
+          <w:bCs/>
         </w:rPr>
       </w:pPr>
       <w:r>
         <w:rPr>
-          <w:color w:val="FF0000"/>
+          <w:b/>
+          <w:bCs/>
         </w:rPr>
         <w:t>Banner IDs:</w:t>
       </w:r>
@@ -430,20 +644,22 @@
         <w:t xml:space="preserve"> </w:t>
       </w:r>
       <w:r>
-        <w:t>ca-app-pub-8204427937072562/9325723076</w:t>
-      </w:r>
-    </w:p>
-    <w:p>
-      <w:r>
+        <w:t>ca-app-pub-8204427937072562/5726626513</w:t>
+      </w:r>
+    </w:p>
+    <w:p>
+      <w:r>
+        <w:lastRenderedPageBreak/>
         <w:t>IOS:</w:t>
       </w:r>
       <w:r>
         <w:t xml:space="preserve"> </w:t>
       </w:r>
       <w:r>
-        <w:t>ca-app-pub-8204427937072562/4822800464</w:t>
-      </w:r>
-    </w:p>
+        <w:t>ca-app-pub-8204427937072562/7642343411</w:t>
+      </w:r>
+    </w:p>
+    <w:p/>
     <w:sectPr>
       <w:pgSz w:w="12240" w:h="15840"/>
       <w:pgMar w:top="1440" w:right="1440" w:bottom="1440" w:left="1440" w:header="708" w:footer="708" w:gutter="0"/>

</xml_diff>